<commit_message>
Add restrict access & fix bug beberapa bahan
</commit_message>
<xml_diff>
--- a/public/userfile/certificate/template-A.docx
+++ b/public/userfile/certificate/template-A.docx
@@ -24,7 +24,7 @@
           <w:lang w:eastAsia="en-US"/>
         </w:rPr>
         <w:drawing>
-          <wp:inline distT="0" distB="0" distL="0" distR="0">
+          <wp:inline distT="0" distB="0" distL="0" distR="0" wp14:anchorId="4D031663" wp14:editId="0A7E9F7F">
             <wp:extent cx="1051560" cy="621154"/>
             <wp:effectExtent l="0" t="0" r="0" b="7620"/>
             <wp:docPr id="1" name="Picture 1" descr="C:\Users\indra\Documents\logo bppt.png"/>
@@ -72,6 +72,8 @@
           </wp:inline>
         </w:drawing>
       </w:r>
+      <w:bookmarkStart w:id="0" w:name="_GoBack"/>
+      <w:bookmarkEnd w:id="0"/>
     </w:p>
     <w:p>
       <w:pPr>
@@ -127,6 +129,66 @@
           <w:lang w:eastAsia="en-US" w:bidi="ar-SA"/>
         </w:rPr>
       </w:pPr>
+      <w:r>
+        <w:rPr>
+          <w:rFonts w:asciiTheme="majorHAnsi" w:hAnsiTheme="majorHAnsi" w:cs="Arial"/>
+          <w:b/>
+          <w:bCs/>
+          <w:noProof/>
+          <w:sz w:val="42"/>
+          <w:szCs w:val="42"/>
+          <w:lang w:eastAsia="en-US" w:bidi="ar-SA"/>
+        </w:rPr>
+        <w:drawing>
+          <wp:anchor distT="0" distB="0" distL="114300" distR="114300" simplePos="0" relativeHeight="251658240" behindDoc="0" locked="0" layoutInCell="1" allowOverlap="1" wp14:anchorId="62FB3BBC" wp14:editId="5B2F91E8">
+            <wp:simplePos x="0" y="0"/>
+            <wp:positionH relativeFrom="column">
+              <wp:posOffset>-236220</wp:posOffset>
+            </wp:positionH>
+            <wp:positionV relativeFrom="paragraph">
+              <wp:posOffset>876300</wp:posOffset>
+            </wp:positionV>
+            <wp:extent cx="1781175" cy="1781175"/>
+            <wp:effectExtent l="0" t="0" r="9525" b="9525"/>
+            <wp:wrapNone/>
+            <wp:docPr id="3" name="Picture 3" title="[onshow.foto;ope=changepic;from=[val];tagpos=inside;unique]"/>
+            <wp:cNvGraphicFramePr>
+              <a:graphicFrameLocks xmlns:a="http://schemas.openxmlformats.org/drawingml/2006/main" noChangeAspect="1"/>
+            </wp:cNvGraphicFramePr>
+            <a:graphic xmlns:a="http://schemas.openxmlformats.org/drawingml/2006/main">
+              <a:graphicData uri="http://schemas.openxmlformats.org/drawingml/2006/picture">
+                <pic:pic xmlns:pic="http://schemas.openxmlformats.org/drawingml/2006/picture">
+                  <pic:nvPicPr>
+                    <pic:cNvPr id="3" name="profile.jpg"/>
+                    <pic:cNvPicPr/>
+                  </pic:nvPicPr>
+                  <pic:blipFill>
+                    <a:blip r:embed="rId9" cstate="print">
+                      <a:extLst>
+                        <a:ext uri="{28A0092B-C50C-407E-A947-70E740481C1C}">
+                          <a14:useLocalDpi xmlns:a14="http://schemas.microsoft.com/office/drawing/2010/main" val="0"/>
+                        </a:ext>
+                      </a:extLst>
+                    </a:blip>
+                    <a:stretch>
+                      <a:fillRect/>
+                    </a:stretch>
+                  </pic:blipFill>
+                  <pic:spPr>
+                    <a:xfrm>
+                      <a:off x="0" y="0"/>
+                      <a:ext cx="1781175" cy="1781175"/>
+                    </a:xfrm>
+                    <a:prstGeom prst="rect">
+                      <a:avLst/>
+                    </a:prstGeom>
+                  </pic:spPr>
+                </pic:pic>
+              </a:graphicData>
+            </a:graphic>
+          </wp:anchor>
+        </w:drawing>
+      </w:r>
       <w:r>
         <w:rPr>
           <w:rFonts w:ascii="Pristina" w:eastAsia="Times New Roman" w:hAnsi="Pristina" w:cs="Times New Roman"/>
@@ -753,8 +815,6 @@
           <w:lang w:eastAsia="en-US" w:bidi="ar-SA"/>
         </w:rPr>
       </w:pPr>
-      <w:bookmarkStart w:id="0" w:name="_GoBack"/>
-      <w:bookmarkEnd w:id="0"/>
       <w:r>
         <w:rPr>
           <w:rFonts w:ascii="Cambria" w:eastAsia="Calibri" w:hAnsi="Cambria" w:cs="Times New Roman"/>
@@ -1751,7 +1811,7 @@
 </file>
 
 <file path=customXml/itemProps1.xml><?xml version="1.0" encoding="utf-8"?>
-<ds:datastoreItem xmlns:ds="http://schemas.openxmlformats.org/officeDocument/2006/customXml" ds:itemID="{1DF7ED70-32F6-4B1C-8D69-808640329F5A}">
+<ds:datastoreItem xmlns:ds="http://schemas.openxmlformats.org/officeDocument/2006/customXml" ds:itemID="{CA655D8C-A5A7-402A-A0E3-4201A01A1A33}">
   <ds:schemaRefs>
     <ds:schemaRef ds:uri="http://schemas.openxmlformats.org/officeDocument/2006/bibliography"/>
   </ds:schemaRefs>

</xml_diff>